<commit_message>
greg's edits to IRB materials
</commit_message>
<xml_diff>
--- a/experiments/IRB Forms/Study Information Sheet.docx
+++ b/experiments/IRB Forms/Study Information Sheet.docx
@@ -1,6 +1,6 @@
 
 <file path=word/document.xml><?xml version="1.0" encoding="utf-8"?>
-<w:document xmlns:wpc="http://schemas.microsoft.com/office/word/2010/wordprocessingCanvas" xmlns:cx="http://schemas.microsoft.com/office/drawing/2014/chartex" xmlns:cx1="http://schemas.microsoft.com/office/drawing/2015/9/8/chartex" xmlns:cx2="http://schemas.microsoft.com/office/drawing/2015/10/21/chartex" xmlns:cx3="http://schemas.microsoft.com/office/drawing/2016/5/9/chartex" xmlns:cx4="http://schemas.microsoft.com/office/drawing/2016/5/10/chartex" xmlns:cx5="http://schemas.microsoft.com/office/drawing/2016/5/11/chartex" xmlns:cx6="http://schemas.microsoft.com/office/drawing/2016/5/12/chartex" xmlns:cx7="http://schemas.microsoft.com/office/drawing/2016/5/13/chartex" xmlns:cx8="http://schemas.microsoft.com/office/drawing/2016/5/14/chartex" xmlns:mc="http://schemas.openxmlformats.org/markup-compatibility/2006" xmlns:aink="http://schemas.microsoft.com/office/drawing/2016/ink" xmlns:am3d="http://schemas.microsoft.com/office/drawing/2017/model3d" xmlns:o="urn:schemas-microsoft-com:office:office" xmlns:r="http://schemas.openxmlformats.org/officeDocument/2006/relationships" xmlns:m="http://schemas.openxmlformats.org/officeDocument/2006/math" xmlns:v="urn:schemas-microsoft-com:vml" xmlns:wp14="http://schemas.microsoft.com/office/word/2010/wordprocessingDrawing" xmlns:wp="http://schemas.openxmlformats.org/drawingml/2006/wordprocessingDrawing" xmlns:w10="urn:schemas-microsoft-com:office:word" xmlns:w="http://schemas.openxmlformats.org/wordprocessingml/2006/main" xmlns:w14="http://schemas.microsoft.com/office/word/2010/wordml" xmlns:w15="http://schemas.microsoft.com/office/word/2012/wordml" xmlns:w16cid="http://schemas.microsoft.com/office/word/2016/wordml/cid" xmlns:w16se="http://schemas.microsoft.com/office/word/2015/wordml/symex" xmlns:wpg="http://schemas.microsoft.com/office/word/2010/wordprocessingGroup" xmlns:wpi="http://schemas.microsoft.com/office/word/2010/wordprocessingInk" xmlns:wne="http://schemas.microsoft.com/office/word/2006/wordml" xmlns:wps="http://schemas.microsoft.com/office/word/2010/wordprocessingShape" mc:Ignorable="w14 w15 w16se w16cid wp14">
+<w:document xmlns:wpc="http://schemas.microsoft.com/office/word/2010/wordprocessingCanvas" xmlns:mo="http://schemas.microsoft.com/office/mac/office/2008/main" xmlns:mc="http://schemas.openxmlformats.org/markup-compatibility/2006" xmlns:mv="urn:schemas-microsoft-com:mac:vml" xmlns:o="urn:schemas-microsoft-com:office:office" xmlns:r="http://schemas.openxmlformats.org/officeDocument/2006/relationships" xmlns:m="http://schemas.openxmlformats.org/officeDocument/2006/math" xmlns:v="urn:schemas-microsoft-com:vml" xmlns:wp14="http://schemas.microsoft.com/office/word/2010/wordprocessingDrawing" xmlns:wp="http://schemas.openxmlformats.org/drawingml/2006/wordprocessingDrawing" xmlns:w10="urn:schemas-microsoft-com:office:word" xmlns:w="http://schemas.openxmlformats.org/wordprocessingml/2006/main" xmlns:w14="http://schemas.microsoft.com/office/word/2010/wordml" xmlns:w15="http://schemas.microsoft.com/office/word/2012/wordml" xmlns:wpg="http://schemas.microsoft.com/office/word/2010/wordprocessingGroup" xmlns:wpi="http://schemas.microsoft.com/office/word/2010/wordprocessingInk" xmlns:wne="http://schemas.microsoft.com/office/word/2006/wordml" xmlns:wps="http://schemas.microsoft.com/office/word/2010/wordprocessingShape" mc:Ignorable="w14 w15 wp14">
   <w:body>
     <w:p>
       <w:pPr>
@@ -62,7 +62,7 @@
           <w:noProof/>
         </w:rPr>
         <w:drawing>
-          <wp:inline distT="0" distB="0" distL="0" distR="0">
+          <wp:inline distT="0" distB="0" distL="0" distR="0" wp14:anchorId="481A8E2A" wp14:editId="3DCCBD7F">
             <wp:extent cx="1533525" cy="1314801"/>
             <wp:effectExtent l="0" t="0" r="0" b="0"/>
             <wp:docPr id="1" name="Picture 1" descr="C:\Users\CountBog\AppData\Local\Microsoft\Windows\INetCache\Content.Word\CoLaLabLogo.jpg"/>
@@ -212,7 +212,25 @@
           <w:sz w:val="20"/>
           <w:szCs w:val="20"/>
         </w:rPr>
-        <w:t>Please note that the data you provide may be collected and used by Amazon as per its privacy</w:t>
+        <w:t xml:space="preserve">Please note that the data you provide may be collected and used by Amazon </w:t>
+      </w:r>
+      <w:del w:id="0" w:author="Gregory Scontras" w:date="2017-06-28T14:20:00Z">
+        <w:r>
+          <w:rPr>
+            <w:rFonts w:ascii="Arial" w:hAnsi="Arial" w:cs="Arial"/>
+            <w:sz w:val="20"/>
+            <w:szCs w:val="20"/>
+          </w:rPr>
+          <w:delText xml:space="preserve">as </w:delText>
+        </w:r>
+      </w:del>
+      <w:r>
+        <w:rPr>
+          <w:rFonts w:ascii="Arial" w:hAnsi="Arial" w:cs="Arial"/>
+          <w:sz w:val="20"/>
+          <w:szCs w:val="20"/>
+        </w:rPr>
+        <w:t>per its privacy</w:t>
       </w:r>
     </w:p>
     <w:p>
@@ -275,33 +293,15 @@
           <w:sz w:val="20"/>
           <w:szCs w:val="20"/>
         </w:rPr>
-        <w:t xml:space="preserve">are interpreted in a </w:t>
-      </w:r>
-      <w:proofErr w:type="gramStart"/>
-      <w:r>
-        <w:rPr>
-          <w:rFonts w:ascii="Arial" w:hAnsi="Arial" w:cs="Arial"/>
-          <w:sz w:val="20"/>
-          <w:szCs w:val="20"/>
-        </w:rPr>
-        <w:t xml:space="preserve">particular </w:t>
-      </w:r>
-      <w:r>
-        <w:rPr>
-          <w:rFonts w:ascii="Arial" w:hAnsi="Arial" w:cs="Arial"/>
-          <w:sz w:val="20"/>
-          <w:szCs w:val="20"/>
-        </w:rPr>
-        <w:t>way</w:t>
-      </w:r>
-      <w:proofErr w:type="gramEnd"/>
-      <w:r>
-        <w:rPr>
-          <w:rFonts w:ascii="Arial" w:hAnsi="Arial" w:cs="Arial"/>
-          <w:sz w:val="20"/>
-          <w:szCs w:val="20"/>
-        </w:rPr>
-        <w:t>.</w:t>
+        <w:t xml:space="preserve">are interpreted in a particular </w:t>
+      </w:r>
+      <w:r>
+        <w:rPr>
+          <w:rFonts w:ascii="Arial" w:hAnsi="Arial" w:cs="Arial"/>
+          <w:sz w:val="20"/>
+          <w:szCs w:val="20"/>
+        </w:rPr>
+        <w:t>way.</w:t>
       </w:r>
     </w:p>
     <w:p>
@@ -336,23 +336,79 @@
           <w:sz w:val="20"/>
           <w:szCs w:val="20"/>
         </w:rPr>
-        <w:t>All research data collected will be stored securely and confidentially on a password protected server</w:t>
-      </w:r>
-      <w:r>
-        <w:rPr>
-          <w:rFonts w:ascii="Arial" w:hAnsi="Arial" w:cs="Arial"/>
-          <w:sz w:val="20"/>
-          <w:szCs w:val="20"/>
-        </w:rPr>
-        <w:t xml:space="preserve"> </w:t>
-      </w:r>
-      <w:r>
-        <w:rPr>
-          <w:rFonts w:ascii="Arial" w:hAnsi="Arial" w:cs="Arial"/>
-          <w:sz w:val="20"/>
-          <w:szCs w:val="20"/>
-        </w:rPr>
-        <w:t>indefinitely.</w:t>
+        <w:t xml:space="preserve">All </w:t>
+      </w:r>
+      <w:del w:id="1" w:author="Gregory Scontras" w:date="2017-06-28T14:21:00Z">
+        <w:r>
+          <w:rPr>
+            <w:rFonts w:ascii="Arial" w:hAnsi="Arial" w:cs="Arial"/>
+            <w:sz w:val="20"/>
+            <w:szCs w:val="20"/>
+          </w:rPr>
+          <w:delText xml:space="preserve">research </w:delText>
+        </w:r>
+      </w:del>
+      <w:r>
+        <w:rPr>
+          <w:rFonts w:ascii="Arial" w:hAnsi="Arial" w:cs="Arial"/>
+          <w:sz w:val="20"/>
+          <w:szCs w:val="20"/>
+        </w:rPr>
+        <w:t>data collected will be stored securely and confidentially on a password</w:t>
+      </w:r>
+      <w:ins w:id="2" w:author="Gregory Scontras" w:date="2017-06-28T14:21:00Z">
+        <w:r>
+          <w:rPr>
+            <w:rFonts w:ascii="Arial" w:hAnsi="Arial" w:cs="Arial"/>
+            <w:sz w:val="20"/>
+            <w:szCs w:val="20"/>
+          </w:rPr>
+          <w:t>-</w:t>
+        </w:r>
+      </w:ins>
+      <w:del w:id="3" w:author="Gregory Scontras" w:date="2017-06-28T14:21:00Z">
+        <w:r>
+          <w:rPr>
+            <w:rFonts w:ascii="Arial" w:hAnsi="Arial" w:cs="Arial"/>
+            <w:sz w:val="20"/>
+            <w:szCs w:val="20"/>
+          </w:rPr>
+          <w:delText xml:space="preserve"> </w:delText>
+        </w:r>
+      </w:del>
+      <w:r>
+        <w:rPr>
+          <w:rFonts w:ascii="Arial" w:hAnsi="Arial" w:cs="Arial"/>
+          <w:sz w:val="20"/>
+          <w:szCs w:val="20"/>
+        </w:rPr>
+        <w:t>protected server</w:t>
+      </w:r>
+      <w:del w:id="4" w:author="Gregory Scontras" w:date="2017-06-28T14:21:00Z">
+        <w:r>
+          <w:rPr>
+            <w:rFonts w:ascii="Arial" w:hAnsi="Arial" w:cs="Arial"/>
+            <w:sz w:val="20"/>
+            <w:szCs w:val="20"/>
+          </w:rPr>
+          <w:delText xml:space="preserve"> </w:delText>
+        </w:r>
+        <w:r>
+          <w:rPr>
+            <w:rFonts w:ascii="Arial" w:hAnsi="Arial" w:cs="Arial"/>
+            <w:sz w:val="20"/>
+            <w:szCs w:val="20"/>
+          </w:rPr>
+          <w:delText>indefinitely</w:delText>
+        </w:r>
+      </w:del>
+      <w:r>
+        <w:rPr>
+          <w:rFonts w:ascii="Arial" w:hAnsi="Arial" w:cs="Arial"/>
+          <w:sz w:val="20"/>
+          <w:szCs w:val="20"/>
+        </w:rPr>
+        <w:t>.</w:t>
       </w:r>
     </w:p>
     <w:p>
@@ -438,7 +494,25 @@
           <w:sz w:val="20"/>
           <w:szCs w:val="20"/>
         </w:rPr>
-        <w:t>contact the lead researcher K.J. Savinelli (</w:t>
+        <w:t xml:space="preserve">contact </w:t>
+      </w:r>
+      <w:del w:id="5" w:author="Gregory Scontras" w:date="2017-06-28T14:21:00Z">
+        <w:r>
+          <w:rPr>
+            <w:rFonts w:ascii="Arial" w:hAnsi="Arial" w:cs="Arial"/>
+            <w:sz w:val="20"/>
+            <w:szCs w:val="20"/>
+          </w:rPr>
+          <w:delText xml:space="preserve">the lead researcher </w:delText>
+        </w:r>
+      </w:del>
+      <w:r>
+        <w:rPr>
+          <w:rFonts w:ascii="Arial" w:hAnsi="Arial" w:cs="Arial"/>
+          <w:sz w:val="20"/>
+          <w:szCs w:val="20"/>
+        </w:rPr>
+        <w:t>K.J. Savinelli (</w:t>
       </w:r>
       <w:hyperlink r:id="rId5" w:history="1">
         <w:r>
@@ -459,87 +533,160 @@
         </w:rPr>
         <w:t>), Gregory Scontras (</w:t>
       </w:r>
-      <w:hyperlink r:id="rId6" w:history="1">
+      <w:r>
+        <w:rPr>
+          <w:rFonts w:ascii="Arial" w:hAnsi="Arial" w:cs="Arial"/>
+          <w:sz w:val="20"/>
+          <w:szCs w:val="20"/>
+          <w:rPrChange w:id="6" w:author="Gregory Scontras" w:date="2017-06-28T14:21:00Z">
+            <w:rPr>
+              <w:rStyle w:val="Hyperlink"/>
+              <w:rFonts w:ascii="Arial" w:hAnsi="Arial" w:cs="Arial"/>
+              <w:sz w:val="20"/>
+              <w:szCs w:val="20"/>
+            </w:rPr>
+          </w:rPrChange>
+        </w:rPr>
+        <w:t>gscontra@uci.edu</w:t>
+      </w:r>
+      <w:r>
+        <w:rPr>
+          <w:rFonts w:ascii="Arial" w:hAnsi="Arial" w:cs="Arial"/>
+          <w:sz w:val="20"/>
+          <w:szCs w:val="20"/>
+        </w:rPr>
+        <w:t>), or Lisa Pearl</w:t>
+      </w:r>
+      <w:r>
+        <w:rPr>
+          <w:rFonts w:ascii="Arial" w:hAnsi="Arial" w:cs="Arial"/>
+          <w:sz w:val="20"/>
+          <w:szCs w:val="20"/>
+        </w:rPr>
+        <w:t xml:space="preserve"> (</w:t>
+      </w:r>
+      <w:r>
+        <w:rPr>
+          <w:rFonts w:ascii="Arial" w:hAnsi="Arial" w:cs="Arial"/>
+          <w:sz w:val="20"/>
+          <w:szCs w:val="20"/>
+          <w:rPrChange w:id="7" w:author="Gregory Scontras" w:date="2017-06-28T14:21:00Z">
+            <w:rPr>
+              <w:rStyle w:val="Hyperlink"/>
+              <w:rFonts w:ascii="Arial" w:hAnsi="Arial" w:cs="Arial"/>
+              <w:sz w:val="20"/>
+              <w:szCs w:val="20"/>
+            </w:rPr>
+          </w:rPrChange>
+        </w:rPr>
+        <w:t>lpearl@uci.edu</w:t>
+      </w:r>
+      <w:r>
+        <w:rPr>
+          <w:rFonts w:ascii="Arial" w:hAnsi="Arial" w:cs="Arial"/>
+          <w:sz w:val="20"/>
+          <w:szCs w:val="20"/>
+        </w:rPr>
+        <w:t>)</w:t>
+      </w:r>
+      <w:r>
+        <w:rPr>
+          <w:rFonts w:ascii="Arial" w:hAnsi="Arial" w:cs="Arial"/>
+          <w:sz w:val="20"/>
+          <w:szCs w:val="20"/>
+        </w:rPr>
+        <w:t>.</w:t>
+      </w:r>
+    </w:p>
+    <w:p>
+      <w:pPr>
+        <w:autoSpaceDE w:val="0"/>
+        <w:autoSpaceDN w:val="0"/>
+        <w:adjustRightInd w:val="0"/>
+        <w:spacing w:after="0" w:line="240" w:lineRule="auto"/>
+        <w:rPr>
+          <w:rFonts w:ascii="Arial" w:hAnsi="Arial" w:cs="Arial"/>
+          <w:sz w:val="20"/>
+          <w:szCs w:val="20"/>
+        </w:rPr>
+      </w:pPr>
+    </w:p>
+    <w:p>
+      <w:pPr>
+        <w:autoSpaceDE w:val="0"/>
+        <w:autoSpaceDN w:val="0"/>
+        <w:adjustRightInd w:val="0"/>
+        <w:spacing w:after="0" w:line="240" w:lineRule="auto"/>
+        <w:rPr>
+          <w:rFonts w:ascii="Arial" w:hAnsi="Arial" w:cs="Arial"/>
+          <w:color w:val="000000"/>
+          <w:sz w:val="20"/>
+          <w:szCs w:val="20"/>
+        </w:rPr>
+      </w:pPr>
+      <w:r>
+        <w:rPr>
+          <w:rFonts w:ascii="Arial" w:hAnsi="Arial" w:cs="Arial"/>
+          <w:color w:val="000000"/>
+          <w:sz w:val="20"/>
+          <w:szCs w:val="20"/>
+        </w:rPr>
+        <w:t>Please contact UCI’s Office of Research by phone, (949) 824-6662, by e-mail at</w:t>
+      </w:r>
+    </w:p>
+    <w:p>
+      <w:pPr>
+        <w:autoSpaceDE w:val="0"/>
+        <w:autoSpaceDN w:val="0"/>
+        <w:adjustRightInd w:val="0"/>
+        <w:spacing w:after="0" w:line="240" w:lineRule="auto"/>
+        <w:rPr>
+          <w:rFonts w:ascii="Arial" w:hAnsi="Arial" w:cs="Arial"/>
+          <w:color w:val="000000"/>
+          <w:sz w:val="20"/>
+          <w:szCs w:val="20"/>
+        </w:rPr>
+      </w:pPr>
+      <w:r>
+        <w:rPr>
+          <w:rFonts w:ascii="Arial" w:hAnsi="Arial" w:cs="Arial"/>
+          <w:color w:val="0000FF"/>
+          <w:sz w:val="20"/>
+          <w:szCs w:val="20"/>
+        </w:rPr>
+        <w:t>IRB@research.uci.edu</w:t>
+      </w:r>
+      <w:ins w:id="8" w:author="Gregory Scontras" w:date="2017-06-28T14:21:00Z">
         <w:r>
           <w:rPr>
-            <w:rStyle w:val="Hyperlink"/>
             <w:rFonts w:ascii="Arial" w:hAnsi="Arial" w:cs="Arial"/>
+            <w:color w:val="0000FF"/>
             <w:sz w:val="20"/>
             <w:szCs w:val="20"/>
           </w:rPr>
-          <w:t>gscontra@uci.edu</w:t>
+          <w:t>,</w:t>
         </w:r>
-      </w:hyperlink>
-      <w:r>
-        <w:rPr>
-          <w:rFonts w:ascii="Arial" w:hAnsi="Arial" w:cs="Arial"/>
-          <w:sz w:val="20"/>
-          <w:szCs w:val="20"/>
-        </w:rPr>
-        <w:t>), or Lisa Pearl</w:t>
-      </w:r>
-      <w:r>
-        <w:rPr>
-          <w:rFonts w:ascii="Arial" w:hAnsi="Arial" w:cs="Arial"/>
-          <w:sz w:val="20"/>
-          <w:szCs w:val="20"/>
-        </w:rPr>
-        <w:t xml:space="preserve"> (</w:t>
-      </w:r>
-      <w:hyperlink r:id="rId7" w:history="1">
-        <w:r>
-          <w:rPr>
-            <w:rStyle w:val="Hyperlink"/>
-            <w:rFonts w:ascii="Arial" w:hAnsi="Arial" w:cs="Arial"/>
-            <w:sz w:val="20"/>
-            <w:szCs w:val="20"/>
-          </w:rPr>
-          <w:t>lpearl@uci.edu</w:t>
-        </w:r>
-      </w:hyperlink>
-      <w:r>
-        <w:rPr>
-          <w:rFonts w:ascii="Arial" w:hAnsi="Arial" w:cs="Arial"/>
-          <w:sz w:val="20"/>
-          <w:szCs w:val="20"/>
-        </w:rPr>
-        <w:t>)</w:t>
-      </w:r>
-      <w:r>
-        <w:rPr>
-          <w:rFonts w:ascii="Arial" w:hAnsi="Arial" w:cs="Arial"/>
-          <w:sz w:val="20"/>
-          <w:szCs w:val="20"/>
-        </w:rPr>
-        <w:t>.</w:t>
-      </w:r>
-    </w:p>
-    <w:p>
-      <w:pPr>
-        <w:autoSpaceDE w:val="0"/>
-        <w:autoSpaceDN w:val="0"/>
-        <w:adjustRightInd w:val="0"/>
-        <w:spacing w:after="0" w:line="240" w:lineRule="auto"/>
-        <w:rPr>
-          <w:rFonts w:ascii="Arial" w:hAnsi="Arial" w:cs="Arial"/>
-          <w:sz w:val="20"/>
-          <w:szCs w:val="20"/>
-        </w:rPr>
-      </w:pPr>
-    </w:p>
-    <w:p>
-      <w:pPr>
-        <w:autoSpaceDE w:val="0"/>
-        <w:autoSpaceDN w:val="0"/>
-        <w:adjustRightInd w:val="0"/>
-        <w:spacing w:after="0" w:line="240" w:lineRule="auto"/>
+      </w:ins>
+      <w:r>
+        <w:rPr>
+          <w:rFonts w:ascii="Arial" w:hAnsi="Arial" w:cs="Arial"/>
+          <w:color w:val="0000FF"/>
+          <w:sz w:val="20"/>
+          <w:szCs w:val="20"/>
+        </w:rPr>
+        <w:t xml:space="preserve"> </w:t>
+      </w:r>
+      <w:r>
         <w:rPr>
           <w:rFonts w:ascii="Arial" w:hAnsi="Arial" w:cs="Arial"/>
           <w:color w:val="000000"/>
           <w:sz w:val="20"/>
           <w:szCs w:val="20"/>
         </w:rPr>
-      </w:pPr>
+        <w:t>or at 5171 California Avenue, Suite 150, Irvine, CA 92617</w:t>
+      </w:r>
+      <w:bookmarkStart w:id="9" w:name="_GoBack"/>
+      <w:bookmarkEnd w:id="9"/>
       <w:r>
         <w:rPr>
           <w:rFonts w:ascii="Arial" w:hAnsi="Arial" w:cs="Arial"/>
@@ -547,51 +694,17 @@
           <w:sz w:val="20"/>
           <w:szCs w:val="20"/>
         </w:rPr>
-        <w:t>Please contact UCI’s Office of Research by phone, (949) 824-6662, by e-mail at</w:t>
-      </w:r>
-    </w:p>
-    <w:p>
-      <w:pPr>
-        <w:autoSpaceDE w:val="0"/>
-        <w:autoSpaceDN w:val="0"/>
-        <w:adjustRightInd w:val="0"/>
-        <w:spacing w:after="0" w:line="240" w:lineRule="auto"/>
+        <w:t xml:space="preserve"> if you are unable to reach the researchers listed </w:t>
+      </w:r>
+      <w:r>
         <w:rPr>
           <w:rFonts w:ascii="Arial" w:hAnsi="Arial" w:cs="Arial"/>
           <w:color w:val="000000"/>
           <w:sz w:val="20"/>
           <w:szCs w:val="20"/>
         </w:rPr>
-      </w:pPr>
-      <w:r>
-        <w:rPr>
-          <w:rFonts w:ascii="Arial" w:hAnsi="Arial" w:cs="Arial"/>
-          <w:color w:val="0000FF"/>
-          <w:sz w:val="20"/>
-          <w:szCs w:val="20"/>
-        </w:rPr>
-        <w:t xml:space="preserve">IRB@research.uci.edu </w:t>
-      </w:r>
-      <w:r>
-        <w:rPr>
-          <w:rFonts w:ascii="Arial" w:hAnsi="Arial" w:cs="Arial"/>
-          <w:color w:val="000000"/>
-          <w:sz w:val="20"/>
-          <w:szCs w:val="20"/>
-        </w:rPr>
-        <w:t xml:space="preserve">or at 5171 California Avenue, Suite 150, Irvine, CA 92617 if you are unable to reach the researchers listed </w:t>
-      </w:r>
-      <w:r>
-        <w:rPr>
-          <w:rFonts w:ascii="Arial" w:hAnsi="Arial" w:cs="Arial"/>
-          <w:color w:val="000000"/>
-          <w:sz w:val="20"/>
-          <w:szCs w:val="20"/>
-        </w:rPr>
         <w:t>above</w:t>
       </w:r>
-      <w:bookmarkStart w:id="0" w:name="_GoBack"/>
-      <w:bookmarkEnd w:id="0"/>
       <w:r>
         <w:rPr>
           <w:rFonts w:ascii="Arial" w:hAnsi="Arial" w:cs="Arial"/>
@@ -647,8 +760,16 @@
 </w:document>
 </file>
 
+<file path=word/people.xml><?xml version="1.0" encoding="utf-8"?>
+<w15:people xmlns:wpc="http://schemas.microsoft.com/office/word/2010/wordprocessingCanvas" xmlns:mo="http://schemas.microsoft.com/office/mac/office/2008/main" xmlns:mc="http://schemas.openxmlformats.org/markup-compatibility/2006" xmlns:mv="urn:schemas-microsoft-com:mac:vml" xmlns:o="urn:schemas-microsoft-com:office:office" xmlns:r="http://schemas.openxmlformats.org/officeDocument/2006/relationships" xmlns:m="http://schemas.openxmlformats.org/officeDocument/2006/math" xmlns:v="urn:schemas-microsoft-com:vml" xmlns:wp14="http://schemas.microsoft.com/office/word/2010/wordprocessingDrawing" xmlns:wp="http://schemas.openxmlformats.org/drawingml/2006/wordprocessingDrawing" xmlns:w10="urn:schemas-microsoft-com:office:word" xmlns:w="http://schemas.openxmlformats.org/wordprocessingml/2006/main" xmlns:w14="http://schemas.microsoft.com/office/word/2010/wordml" xmlns:w15="http://schemas.microsoft.com/office/word/2012/wordml" xmlns:wpg="http://schemas.microsoft.com/office/word/2010/wordprocessingGroup" xmlns:wpi="http://schemas.microsoft.com/office/word/2010/wordprocessingInk" xmlns:wne="http://schemas.microsoft.com/office/word/2006/wordml" xmlns:wps="http://schemas.microsoft.com/office/word/2010/wordprocessingShape" mc:Ignorable="w14 w15 wp14">
+  <w15:person w15:author="Gregory Scontras">
+    <w15:presenceInfo w15:providerId="None" w15:userId="Gregory Scontras"/>
+  </w15:person>
+</w15:people>
+</file>
+
 <file path=word/styles.xml><?xml version="1.0" encoding="utf-8"?>
-<w:styles xmlns:mc="http://schemas.openxmlformats.org/markup-compatibility/2006" xmlns:r="http://schemas.openxmlformats.org/officeDocument/2006/relationships" xmlns:w="http://schemas.openxmlformats.org/wordprocessingml/2006/main" xmlns:w14="http://schemas.microsoft.com/office/word/2010/wordml" xmlns:w15="http://schemas.microsoft.com/office/word/2012/wordml" xmlns:w16cid="http://schemas.microsoft.com/office/word/2016/wordml/cid" xmlns:w16se="http://schemas.microsoft.com/office/word/2015/wordml/symex" mc:Ignorable="w14 w15 w16se w16cid">
+<w:styles xmlns:mc="http://schemas.openxmlformats.org/markup-compatibility/2006" xmlns:r="http://schemas.openxmlformats.org/officeDocument/2006/relationships" xmlns:w="http://schemas.openxmlformats.org/wordprocessingml/2006/main" xmlns:w14="http://schemas.microsoft.com/office/word/2010/wordml" xmlns:w15="http://schemas.microsoft.com/office/word/2012/wordml" mc:Ignorable="w14 w15">
   <w:docDefaults>
     <w:rPrDefault>
       <w:rPr>
@@ -664,7 +785,7 @@
       </w:pPr>
     </w:pPrDefault>
   </w:docDefaults>
-  <w:latentStyles w:defLockedState="0" w:defUIPriority="99" w:defSemiHidden="0" w:defUnhideWhenUsed="0" w:defQFormat="0" w:count="375">
+  <w:latentStyles w:defLockedState="0" w:defUIPriority="99" w:defSemiHidden="0" w:defUnhideWhenUsed="0" w:defQFormat="0" w:count="382">
     <w:lsdException w:name="Normal" w:uiPriority="0" w:qFormat="1"/>
     <w:lsdException w:name="heading 1" w:uiPriority="9" w:qFormat="1"/>
     <w:lsdException w:name="heading 2" w:semiHidden="1" w:uiPriority="9" w:unhideWhenUsed="1" w:qFormat="1"/>
@@ -819,7 +940,7 @@
     <w:lsdException w:name="Table Web 2" w:semiHidden="1" w:unhideWhenUsed="1"/>
     <w:lsdException w:name="Table Web 3" w:semiHidden="1" w:unhideWhenUsed="1"/>
     <w:lsdException w:name="Balloon Text" w:semiHidden="1" w:unhideWhenUsed="1"/>
-    <w:lsdException w:name="Table Grid" w:semiHidden="1" w:uiPriority="59" w:unhideWhenUsed="1"/>
+    <w:lsdException w:name="Table Grid" w:uiPriority="59"/>
     <w:lsdException w:name="Table Theme" w:semiHidden="1" w:unhideWhenUsed="1"/>
     <w:lsdException w:name="Placeholder Text" w:semiHidden="1"/>
     <w:lsdException w:name="No Spacing" w:uiPriority="1" w:qFormat="1"/>
@@ -1038,8 +1159,6 @@
     <w:lsdException w:name="List Table 7 Colorful Accent 6" w:uiPriority="52"/>
     <w:lsdException w:name="Mention" w:semiHidden="1" w:unhideWhenUsed="1"/>
     <w:lsdException w:name="Smart Hyperlink" w:semiHidden="1" w:unhideWhenUsed="1"/>
-    <w:lsdException w:name="Hashtag" w:semiHidden="1" w:unhideWhenUsed="1"/>
-    <w:lsdException w:name="Unresolved Mention" w:semiHidden="1" w:unhideWhenUsed="1"/>
   </w:latentStyles>
   <w:style w:type="paragraph" w:default="1" w:styleId="Normal">
     <w:name w:val="Normal"/>
@@ -1084,7 +1203,7 @@
       <w:u w:val="single"/>
     </w:rPr>
   </w:style>
-  <w:style w:type="character" w:styleId="UnresolvedMention">
+  <w:style w:type="character" w:customStyle="1" w:styleId="UnresolvedMention">
     <w:name w:val="Unresolved Mention"/>
     <w:basedOn w:val="DefaultParagraphFont"/>
     <w:uiPriority w:val="99"/>
@@ -1094,6 +1213,36 @@
     <w:rPr>
       <w:color w:val="808080"/>
       <w:shd w:val="clear" w:color="auto" w:fill="E6E6E6"/>
+    </w:rPr>
+  </w:style>
+  <w:style w:type="paragraph" w:styleId="BalloonText">
+    <w:name w:val="Balloon Text"/>
+    <w:basedOn w:val="Normal"/>
+    <w:link w:val="BalloonTextChar"/>
+    <w:uiPriority w:val="99"/>
+    <w:semiHidden/>
+    <w:unhideWhenUsed/>
+    <w:rsid w:val="00885407"/>
+    <w:pPr>
+      <w:spacing w:after="0" w:line="240" w:lineRule="auto"/>
+    </w:pPr>
+    <w:rPr>
+      <w:rFonts w:ascii="Times New Roman" w:hAnsi="Times New Roman" w:cs="Times New Roman"/>
+      <w:sz w:val="18"/>
+      <w:szCs w:val="18"/>
+    </w:rPr>
+  </w:style>
+  <w:style w:type="character" w:customStyle="1" w:styleId="BalloonTextChar">
+    <w:name w:val="Balloon Text Char"/>
+    <w:basedOn w:val="DefaultParagraphFont"/>
+    <w:link w:val="BalloonText"/>
+    <w:uiPriority w:val="99"/>
+    <w:semiHidden/>
+    <w:rsid w:val="00885407"/>
+    <w:rPr>
+      <w:rFonts w:ascii="Times New Roman" w:hAnsi="Times New Roman" w:cs="Times New Roman"/>
+      <w:sz w:val="18"/>
+      <w:szCs w:val="18"/>
     </w:rPr>
   </w:style>
 </w:styles>

</xml_diff>